<commit_message>
Commit initial pcd design files and updated docs.
</commit_message>
<xml_diff>
--- a/Docs_Photos/2025_Joe_Animation_Controller.docx
+++ b/Docs_Photos/2025_Joe_Animation_Controller.docx
@@ -37,15 +37,7 @@
         <w:t>installations</w:t>
       </w:r>
       <w:r>
-        <w:t xml:space="preserve"> such as parade floats, animated displays, holiday decorations, </w:t>
-      </w:r>
-      <w:proofErr w:type="gramStart"/>
-      <w:r>
-        <w:t>etc..</w:t>
-      </w:r>
-      <w:proofErr w:type="gramEnd"/>
-      <w:r>
-        <w:t xml:space="preserve">  The initial driver for this system was during the 2025 la Canada Flintridge Tournament of Roses parade float development.  During this year there was a transition from conventional hydraulic actuators to electronic animation.  A need arose for convenient means to plan, program and execute animated motions using motors, servos and valves</w:t>
+        <w:t xml:space="preserve"> such as parade floats, animated displays, holiday decorations, etc..  The initial driver for this system was during the 2025 la Canada Flintridge Tournament of Roses parade float development.  During this year there was a transition from conventional hydraulic actuators to electronic animation.  A need arose for convenient means to plan, program and execute animated motions using motors, servos and valves</w:t>
       </w:r>
       <w:r>
         <w:t xml:space="preserve"> which were new to the float development teams.</w:t>
@@ -3184,10 +3176,1450 @@
       </w:r>
     </w:p>
     <w:p>
+      <w:r>
+        <w:t>LCD display using text size 2 (12x16) = 15 rows x 25 columns.</w:t>
+      </w:r>
+    </w:p>
+    <w:p>
+      <w:r>
+        <w:rPr>
+          <w:noProof/>
+        </w:rPr>
+        <mc:AlternateContent>
+          <mc:Choice Requires="wpc">
+            <w:drawing>
+              <wp:inline distT="0" distB="0" distL="0" distR="0" wp14:anchorId="74BBCACD" wp14:editId="787A6570">
+                <wp:extent cx="5486400" cy="3200400"/>
+                <wp:effectExtent l="0" t="0" r="19050" b="19050"/>
+                <wp:docPr id="232644454" name="Canvas 46"/>
+                <wp:cNvGraphicFramePr>
+                  <a:graphicFrameLocks xmlns:a="http://schemas.openxmlformats.org/drawingml/2006/main" noChangeAspect="1"/>
+                </wp:cNvGraphicFramePr>
+                <a:graphic xmlns:a="http://schemas.openxmlformats.org/drawingml/2006/main">
+                  <a:graphicData uri="http://schemas.microsoft.com/office/word/2010/wordprocessingCanvas">
+                    <wpc:wpc>
+                      <wpc:bg>
+                        <a:solidFill>
+                          <a:prstClr val="white"/>
+                        </a:solidFill>
+                      </wpc:bg>
+                      <wpc:whole>
+                        <a:ln>
+                          <a:solidFill>
+                            <a:schemeClr val="accent1"/>
+                          </a:solidFill>
+                        </a:ln>
+                      </wpc:whole>
+                      <wps:wsp>
+                        <wps:cNvPr id="485915129" name="Text Box 1"/>
+                        <wps:cNvSpPr txBox="1"/>
+                        <wps:spPr>
+                          <a:xfrm>
+                            <a:off x="1" y="240291"/>
+                            <a:ext cx="1788606" cy="1528220"/>
+                          </a:xfrm>
+                          <a:prstGeom prst="rect">
+                            <a:avLst/>
+                          </a:prstGeom>
+                          <a:solidFill>
+                            <a:schemeClr val="accent4">
+                              <a:lumMod val="60000"/>
+                              <a:lumOff val="40000"/>
+                            </a:schemeClr>
+                          </a:solidFill>
+                          <a:ln w="6350">
+                            <a:solidFill>
+                              <a:schemeClr val="tx1"/>
+                            </a:solidFill>
+                          </a:ln>
+                        </wps:spPr>
+                        <wps:txbx>
+                          <w:txbxContent>
+                            <w:p>
+                              <w:pPr>
+                                <w:spacing w:after="0" w:line="160" w:lineRule="exact"/>
+                                <w:rPr>
+                                  <w:rFonts w:ascii="Aptos" w:eastAsia="Aptos" w:hAnsi="Aptos"/>
+                                  <w:sz w:val="20"/>
+                                  <w:szCs w:val="20"/>
+                                  <w14:ligatures w14:val="none"/>
+                                </w:rPr>
+                              </w:pPr>
+                              <w:r>
+                                <w:rPr>
+                                  <w:rFonts w:ascii="Aptos" w:eastAsia="Aptos" w:hAnsi="Aptos"/>
+                                  <w:sz w:val="20"/>
+                                  <w:szCs w:val="20"/>
+                                  <w14:ligatures w14:val="none"/>
+                                </w:rPr>
+                                <w:t>012345678901234567890</w:t>
+                              </w:r>
+                              <w:r>
+                                <w:rPr>
+                                  <w:rFonts w:ascii="Aptos" w:eastAsia="Aptos" w:hAnsi="Aptos"/>
+                                  <w:sz w:val="20"/>
+                                  <w:szCs w:val="20"/>
+                                  <w14:ligatures w14:val="none"/>
+                                </w:rPr>
+                                <w:t>12345</w:t>
+                              </w:r>
+                              <w:r>
+                                <w:rPr>
+                                  <w:rFonts w:ascii="Aptos" w:eastAsia="Aptos" w:hAnsi="Aptos"/>
+                                  <w:sz w:val="20"/>
+                                  <w:szCs w:val="20"/>
+                                  <w14:ligatures w14:val="none"/>
+                                </w:rPr>
+                                <w:br/>
+                              </w:r>
+                              <w:r>
+                                <w:rPr>
+                                  <w:rFonts w:ascii="Aptos" w:eastAsia="Aptos" w:hAnsi="Aptos"/>
+                                  <w:sz w:val="20"/>
+                                  <w:szCs w:val="20"/>
+                                  <w14:ligatures w14:val="none"/>
+                                </w:rPr>
+                                <w:t>012345678901234567890</w:t>
+                              </w:r>
+                              <w:r>
+                                <w:rPr>
+                                  <w:rFonts w:ascii="Aptos" w:eastAsia="Aptos" w:hAnsi="Aptos"/>
+                                  <w:sz w:val="20"/>
+                                  <w:szCs w:val="20"/>
+                                  <w14:ligatures w14:val="none"/>
+                                </w:rPr>
+                                <w:t>12345</w:t>
+                              </w:r>
+                              <w:r>
+                                <w:rPr>
+                                  <w:rFonts w:ascii="Aptos" w:eastAsia="Aptos" w:hAnsi="Aptos"/>
+                                  <w:sz w:val="20"/>
+                                  <w:szCs w:val="20"/>
+                                  <w14:ligatures w14:val="none"/>
+                                </w:rPr>
+                                <w:br/>
+                              </w:r>
+                              <w:r>
+                                <w:rPr>
+                                  <w:rFonts w:ascii="Aptos" w:eastAsia="Aptos" w:hAnsi="Aptos"/>
+                                  <w:sz w:val="20"/>
+                                  <w:szCs w:val="20"/>
+                                  <w14:ligatures w14:val="none"/>
+                                </w:rPr>
+                                <w:t>012345678901234567890</w:t>
+                              </w:r>
+                              <w:r>
+                                <w:rPr>
+                                  <w:rFonts w:ascii="Aptos" w:eastAsia="Aptos" w:hAnsi="Aptos"/>
+                                  <w:sz w:val="20"/>
+                                  <w:szCs w:val="20"/>
+                                  <w14:ligatures w14:val="none"/>
+                                </w:rPr>
+                                <w:t>12345</w:t>
+                              </w:r>
+                              <w:r>
+                                <w:rPr>
+                                  <w:rFonts w:ascii="Aptos" w:eastAsia="Aptos" w:hAnsi="Aptos"/>
+                                  <w:sz w:val="20"/>
+                                  <w:szCs w:val="20"/>
+                                  <w14:ligatures w14:val="none"/>
+                                </w:rPr>
+                                <w:br/>
+                              </w:r>
+                              <w:r>
+                                <w:rPr>
+                                  <w:rFonts w:ascii="Aptos" w:eastAsia="Aptos" w:hAnsi="Aptos"/>
+                                  <w:sz w:val="20"/>
+                                  <w:szCs w:val="20"/>
+                                  <w14:ligatures w14:val="none"/>
+                                </w:rPr>
+                                <w:t>012345678901234567890</w:t>
+                              </w:r>
+                              <w:r>
+                                <w:rPr>
+                                  <w:rFonts w:ascii="Aptos" w:eastAsia="Aptos" w:hAnsi="Aptos"/>
+                                  <w:sz w:val="20"/>
+                                  <w:szCs w:val="20"/>
+                                  <w14:ligatures w14:val="none"/>
+                                </w:rPr>
+                                <w:t>12345</w:t>
+                              </w:r>
+                              <w:r>
+                                <w:rPr>
+                                  <w:rFonts w:ascii="Aptos" w:eastAsia="Aptos" w:hAnsi="Aptos"/>
+                                  <w:sz w:val="20"/>
+                                  <w:szCs w:val="20"/>
+                                  <w14:ligatures w14:val="none"/>
+                                </w:rPr>
+                                <w:br/>
+                              </w:r>
+                              <w:r>
+                                <w:rPr>
+                                  <w:rFonts w:ascii="Aptos" w:eastAsia="Aptos" w:hAnsi="Aptos"/>
+                                  <w:sz w:val="20"/>
+                                  <w:szCs w:val="20"/>
+                                  <w14:ligatures w14:val="none"/>
+                                </w:rPr>
+                                <w:t>012345678901234567890</w:t>
+                              </w:r>
+                              <w:r>
+                                <w:rPr>
+                                  <w:rFonts w:ascii="Aptos" w:eastAsia="Aptos" w:hAnsi="Aptos"/>
+                                  <w:sz w:val="20"/>
+                                  <w:szCs w:val="20"/>
+                                  <w14:ligatures w14:val="none"/>
+                                </w:rPr>
+                                <w:t>12345</w:t>
+                              </w:r>
+                            </w:p>
+                            <w:p>
+                              <w:pPr>
+                                <w:spacing w:after="0" w:line="160" w:lineRule="exact"/>
+                                <w:rPr>
+                                  <w:rFonts w:ascii="Aptos" w:eastAsia="Aptos" w:hAnsi="Aptos"/>
+                                  <w:sz w:val="20"/>
+                                  <w:szCs w:val="20"/>
+                                  <w14:ligatures w14:val="none"/>
+                                </w:rPr>
+                              </w:pPr>
+                              <w:r>
+                                <w:rPr>
+                                  <w:rFonts w:ascii="Aptos" w:eastAsia="Aptos" w:hAnsi="Aptos"/>
+                                  <w:sz w:val="20"/>
+                                  <w:szCs w:val="20"/>
+                                  <w14:ligatures w14:val="none"/>
+                                </w:rPr>
+                                <w:t>012345678901234567890</w:t>
+                              </w:r>
+                              <w:r>
+                                <w:rPr>
+                                  <w:rFonts w:ascii="Aptos" w:eastAsia="Aptos" w:hAnsi="Aptos"/>
+                                  <w:sz w:val="20"/>
+                                  <w:szCs w:val="20"/>
+                                  <w14:ligatures w14:val="none"/>
+                                </w:rPr>
+                                <w:t>12345</w:t>
+                              </w:r>
+                            </w:p>
+                            <w:p>
+                              <w:pPr>
+                                <w:spacing w:after="0" w:line="160" w:lineRule="exact"/>
+                                <w:rPr>
+                                  <w:rFonts w:ascii="Aptos" w:eastAsia="Aptos" w:hAnsi="Aptos"/>
+                                  <w:sz w:val="20"/>
+                                  <w:szCs w:val="20"/>
+                                  <w14:ligatures w14:val="none"/>
+                                </w:rPr>
+                              </w:pPr>
+                              <w:r>
+                                <w:rPr>
+                                  <w:rFonts w:ascii="Aptos" w:eastAsia="Aptos" w:hAnsi="Aptos"/>
+                                  <w:sz w:val="20"/>
+                                  <w:szCs w:val="20"/>
+                                  <w14:ligatures w14:val="none"/>
+                                </w:rPr>
+                                <w:t>012345678901234567890</w:t>
+                              </w:r>
+                              <w:r>
+                                <w:rPr>
+                                  <w:rFonts w:ascii="Aptos" w:eastAsia="Aptos" w:hAnsi="Aptos"/>
+                                  <w:sz w:val="20"/>
+                                  <w:szCs w:val="20"/>
+                                  <w14:ligatures w14:val="none"/>
+                                </w:rPr>
+                                <w:t>12345</w:t>
+                              </w:r>
+                            </w:p>
+                            <w:p>
+                              <w:pPr>
+                                <w:spacing w:after="0" w:line="160" w:lineRule="exact"/>
+                                <w:rPr>
+                                  <w:rFonts w:ascii="Aptos" w:eastAsia="Aptos" w:hAnsi="Aptos"/>
+                                  <w:sz w:val="20"/>
+                                  <w:szCs w:val="20"/>
+                                  <w14:ligatures w14:val="none"/>
+                                </w:rPr>
+                              </w:pPr>
+                              <w:r>
+                                <w:rPr>
+                                  <w:rFonts w:ascii="Aptos" w:eastAsia="Aptos" w:hAnsi="Aptos"/>
+                                  <w:sz w:val="20"/>
+                                  <w:szCs w:val="20"/>
+                                  <w14:ligatures w14:val="none"/>
+                                </w:rPr>
+                                <w:t>012345678901234567890</w:t>
+                              </w:r>
+                              <w:r>
+                                <w:rPr>
+                                  <w:rFonts w:ascii="Aptos" w:eastAsia="Aptos" w:hAnsi="Aptos"/>
+                                  <w:sz w:val="20"/>
+                                  <w:szCs w:val="20"/>
+                                  <w14:ligatures w14:val="none"/>
+                                </w:rPr>
+                                <w:t>12345</w:t>
+                              </w:r>
+                            </w:p>
+                            <w:p>
+                              <w:pPr>
+                                <w:spacing w:after="0" w:line="160" w:lineRule="exact"/>
+                                <w:rPr>
+                                  <w:rFonts w:ascii="Aptos" w:eastAsia="Aptos" w:hAnsi="Aptos"/>
+                                  <w:sz w:val="20"/>
+                                  <w:szCs w:val="20"/>
+                                  <w14:ligatures w14:val="none"/>
+                                </w:rPr>
+                              </w:pPr>
+                              <w:r>
+                                <w:rPr>
+                                  <w:rFonts w:ascii="Aptos" w:eastAsia="Aptos" w:hAnsi="Aptos"/>
+                                  <w:sz w:val="20"/>
+                                  <w:szCs w:val="20"/>
+                                  <w14:ligatures w14:val="none"/>
+                                </w:rPr>
+                                <w:t>012345678901234567890</w:t>
+                              </w:r>
+                              <w:r>
+                                <w:rPr>
+                                  <w:rFonts w:ascii="Aptos" w:eastAsia="Aptos" w:hAnsi="Aptos"/>
+                                  <w:sz w:val="20"/>
+                                  <w:szCs w:val="20"/>
+                                  <w14:ligatures w14:val="none"/>
+                                </w:rPr>
+                                <w:t>12345</w:t>
+                              </w:r>
+                            </w:p>
+                            <w:p>
+                              <w:pPr>
+                                <w:spacing w:after="0" w:line="160" w:lineRule="exact"/>
+                                <w:rPr>
+                                  <w:rFonts w:ascii="Aptos" w:eastAsia="Aptos" w:hAnsi="Aptos"/>
+                                  <w:sz w:val="20"/>
+                                  <w:szCs w:val="20"/>
+                                  <w14:ligatures w14:val="none"/>
+                                </w:rPr>
+                              </w:pPr>
+                              <w:r>
+                                <w:rPr>
+                                  <w:rFonts w:ascii="Aptos" w:eastAsia="Aptos" w:hAnsi="Aptos"/>
+                                  <w:sz w:val="20"/>
+                                  <w:szCs w:val="20"/>
+                                  <w14:ligatures w14:val="none"/>
+                                </w:rPr>
+                                <w:t>012345678901234567890</w:t>
+                              </w:r>
+                              <w:r>
+                                <w:rPr>
+                                  <w:rFonts w:ascii="Aptos" w:eastAsia="Aptos" w:hAnsi="Aptos"/>
+                                  <w:sz w:val="20"/>
+                                  <w:szCs w:val="20"/>
+                                  <w14:ligatures w14:val="none"/>
+                                </w:rPr>
+                                <w:t>12345</w:t>
+                              </w:r>
+                            </w:p>
+                            <w:p>
+                              <w:pPr>
+                                <w:spacing w:after="0" w:line="160" w:lineRule="exact"/>
+                                <w:rPr>
+                                  <w:rFonts w:ascii="Aptos" w:eastAsia="Aptos" w:hAnsi="Aptos"/>
+                                  <w:sz w:val="20"/>
+                                  <w:szCs w:val="20"/>
+                                  <w14:ligatures w14:val="none"/>
+                                </w:rPr>
+                              </w:pPr>
+                              <w:r>
+                                <w:rPr>
+                                  <w:rFonts w:ascii="Aptos" w:eastAsia="Aptos" w:hAnsi="Aptos"/>
+                                  <w:sz w:val="20"/>
+                                  <w:szCs w:val="20"/>
+                                  <w14:ligatures w14:val="none"/>
+                                </w:rPr>
+                                <w:t>012345678901234567890</w:t>
+                              </w:r>
+                              <w:r>
+                                <w:rPr>
+                                  <w:rFonts w:ascii="Aptos" w:eastAsia="Aptos" w:hAnsi="Aptos"/>
+                                  <w:sz w:val="20"/>
+                                  <w:szCs w:val="20"/>
+                                  <w14:ligatures w14:val="none"/>
+                                </w:rPr>
+                                <w:t>12345</w:t>
+                              </w:r>
+                            </w:p>
+                            <w:p>
+                              <w:pPr>
+                                <w:spacing w:after="0" w:line="160" w:lineRule="exact"/>
+                                <w:rPr>
+                                  <w:rFonts w:ascii="Aptos" w:eastAsia="Aptos" w:hAnsi="Aptos"/>
+                                  <w:sz w:val="20"/>
+                                  <w:szCs w:val="20"/>
+                                  <w14:ligatures w14:val="none"/>
+                                </w:rPr>
+                              </w:pPr>
+                              <w:r>
+                                <w:rPr>
+                                  <w:rFonts w:ascii="Aptos" w:eastAsia="Aptos" w:hAnsi="Aptos"/>
+                                  <w:sz w:val="20"/>
+                                  <w:szCs w:val="20"/>
+                                  <w14:ligatures w14:val="none"/>
+                                </w:rPr>
+                                <w:t>012345678901234567890</w:t>
+                              </w:r>
+                              <w:r>
+                                <w:rPr>
+                                  <w:rFonts w:ascii="Aptos" w:eastAsia="Aptos" w:hAnsi="Aptos"/>
+                                  <w:sz w:val="20"/>
+                                  <w:szCs w:val="20"/>
+                                  <w14:ligatures w14:val="none"/>
+                                </w:rPr>
+                                <w:t>12345</w:t>
+                              </w:r>
+                            </w:p>
+                            <w:p>
+                              <w:pPr>
+                                <w:spacing w:after="0" w:line="160" w:lineRule="exact"/>
+                                <w:rPr>
+                                  <w:rFonts w:ascii="Aptos" w:eastAsia="Aptos" w:hAnsi="Aptos"/>
+                                  <w:sz w:val="20"/>
+                                  <w:szCs w:val="20"/>
+                                  <w14:ligatures w14:val="none"/>
+                                </w:rPr>
+                              </w:pPr>
+                              <w:r>
+                                <w:rPr>
+                                  <w:rFonts w:ascii="Aptos" w:eastAsia="Aptos" w:hAnsi="Aptos"/>
+                                  <w:sz w:val="20"/>
+                                  <w:szCs w:val="20"/>
+                                  <w14:ligatures w14:val="none"/>
+                                </w:rPr>
+                                <w:t>012345678901234567890</w:t>
+                              </w:r>
+                              <w:r>
+                                <w:rPr>
+                                  <w:rFonts w:ascii="Aptos" w:eastAsia="Aptos" w:hAnsi="Aptos"/>
+                                  <w:sz w:val="20"/>
+                                  <w:szCs w:val="20"/>
+                                  <w14:ligatures w14:val="none"/>
+                                </w:rPr>
+                                <w:t>12345</w:t>
+                              </w:r>
+                            </w:p>
+                            <w:p>
+                              <w:pPr>
+                                <w:spacing w:after="0" w:line="160" w:lineRule="exact"/>
+                                <w:rPr>
+                                  <w:rFonts w:ascii="Aptos" w:eastAsia="Aptos" w:hAnsi="Aptos"/>
+                                  <w:sz w:val="20"/>
+                                  <w:szCs w:val="20"/>
+                                  <w14:ligatures w14:val="none"/>
+                                </w:rPr>
+                              </w:pPr>
+                              <w:r>
+                                <w:rPr>
+                                  <w:rFonts w:ascii="Aptos" w:eastAsia="Aptos" w:hAnsi="Aptos"/>
+                                  <w:sz w:val="20"/>
+                                  <w:szCs w:val="20"/>
+                                  <w14:ligatures w14:val="none"/>
+                                </w:rPr>
+                                <w:t>012345678901234567890</w:t>
+                              </w:r>
+                              <w:r>
+                                <w:rPr>
+                                  <w:rFonts w:ascii="Aptos" w:eastAsia="Aptos" w:hAnsi="Aptos"/>
+                                  <w:sz w:val="20"/>
+                                  <w:szCs w:val="20"/>
+                                  <w14:ligatures w14:val="none"/>
+                                </w:rPr>
+                                <w:t>12345</w:t>
+                              </w:r>
+                            </w:p>
+                            <w:p>
+                              <w:pPr>
+                                <w:spacing w:after="0" w:line="160" w:lineRule="exact"/>
+                                <w:rPr>
+                                  <w:rFonts w:ascii="Aptos" w:eastAsia="Aptos" w:hAnsi="Aptos"/>
+                                  <w:sz w:val="20"/>
+                                  <w:szCs w:val="20"/>
+                                  <w14:ligatures w14:val="none"/>
+                                </w:rPr>
+                              </w:pPr>
+                              <w:r>
+                                <w:rPr>
+                                  <w:rFonts w:ascii="Aptos" w:eastAsia="Aptos" w:hAnsi="Aptos"/>
+                                  <w:sz w:val="20"/>
+                                  <w:szCs w:val="20"/>
+                                  <w14:ligatures w14:val="none"/>
+                                </w:rPr>
+                                <w:t>012345678901234567890</w:t>
+                              </w:r>
+                              <w:r>
+                                <w:rPr>
+                                  <w:rFonts w:ascii="Aptos" w:eastAsia="Aptos" w:hAnsi="Aptos"/>
+                                  <w:sz w:val="20"/>
+                                  <w:szCs w:val="20"/>
+                                  <w14:ligatures w14:val="none"/>
+                                </w:rPr>
+                                <w:t>12345</w:t>
+                              </w:r>
+                            </w:p>
+                          </w:txbxContent>
+                        </wps:txbx>
+                        <wps:bodyPr rot="0" spcFirstLastPara="0" vert="horz" wrap="square" lIns="0" tIns="0" rIns="0" bIns="0" numCol="1" spcCol="0" rtlCol="0" fromWordArt="0" anchor="t" anchorCtr="0" forceAA="0" compatLnSpc="1">
+                          <a:prstTxWarp prst="textNoShape">
+                            <a:avLst/>
+                          </a:prstTxWarp>
+                          <a:noAutofit/>
+                        </wps:bodyPr>
+                      </wps:wsp>
+                      <wps:wsp>
+                        <wps:cNvPr id="1734096264" name="Text Box 1"/>
+                        <wps:cNvSpPr txBox="1"/>
+                        <wps:spPr>
+                          <a:xfrm>
+                            <a:off x="2265033" y="260386"/>
+                            <a:ext cx="1788160" cy="1527810"/>
+                          </a:xfrm>
+                          <a:prstGeom prst="rect">
+                            <a:avLst/>
+                          </a:prstGeom>
+                          <a:solidFill>
+                            <a:schemeClr val="accent4">
+                              <a:lumMod val="60000"/>
+                              <a:lumOff val="40000"/>
+                            </a:schemeClr>
+                          </a:solidFill>
+                          <a:ln w="6350">
+                            <a:solidFill>
+                              <a:schemeClr val="tx1"/>
+                            </a:solidFill>
+                          </a:ln>
+                        </wps:spPr>
+                        <wps:txbx>
+                          <w:txbxContent>
+                            <w:p>
+                              <w:pPr>
+                                <w:spacing w:after="0" w:line="160" w:lineRule="exact"/>
+                                <w:rPr>
+                                  <w:rFonts w:ascii="Aptos" w:eastAsia="Aptos" w:hAnsi="Aptos"/>
+                                  <w:sz w:val="20"/>
+                                  <w:szCs w:val="20"/>
+                                  <w14:ligatures w14:val="none"/>
+                                </w:rPr>
+                              </w:pPr>
+                              <w:r>
+                                <w:rPr>
+                                  <w:rFonts w:ascii="Aptos" w:eastAsia="Aptos" w:hAnsi="Aptos"/>
+                                  <w:sz w:val="20"/>
+                                  <w:szCs w:val="20"/>
+                                </w:rPr>
+                                <w:t>MA</w:t>
+                              </w:r>
+                              <w:r>
+                                <w:rPr>
+                                  <w:rFonts w:ascii="Aptos" w:eastAsia="Aptos" w:hAnsi="Aptos"/>
+                                  <w:sz w:val="20"/>
+                                  <w:szCs w:val="20"/>
+                                </w:rPr>
+                                <w:t>01234567890123456789012345</w:t>
+                              </w:r>
+                              <w:r>
+                                <w:rPr>
+                                  <w:rFonts w:ascii="Aptos" w:eastAsia="Aptos" w:hAnsi="Aptos"/>
+                                  <w:sz w:val="20"/>
+                                  <w:szCs w:val="20"/>
+                                </w:rPr>
+                                <w:br/>
+                                <w:t>01234567890123456789012345</w:t>
+                              </w:r>
+                              <w:r>
+                                <w:rPr>
+                                  <w:rFonts w:ascii="Aptos" w:eastAsia="Aptos" w:hAnsi="Aptos"/>
+                                  <w:sz w:val="20"/>
+                                  <w:szCs w:val="20"/>
+                                </w:rPr>
+                                <w:br/>
+                                <w:t>01234567890123456789012345</w:t>
+                              </w:r>
+                              <w:r>
+                                <w:rPr>
+                                  <w:rFonts w:ascii="Aptos" w:eastAsia="Aptos" w:hAnsi="Aptos"/>
+                                  <w:sz w:val="20"/>
+                                  <w:szCs w:val="20"/>
+                                </w:rPr>
+                                <w:br/>
+                                <w:t>01234567890123456789012345</w:t>
+                              </w:r>
+                              <w:r>
+                                <w:rPr>
+                                  <w:rFonts w:ascii="Aptos" w:eastAsia="Aptos" w:hAnsi="Aptos"/>
+                                  <w:sz w:val="20"/>
+                                  <w:szCs w:val="20"/>
+                                </w:rPr>
+                                <w:br/>
+                                <w:t>01234567890123456789012345</w:t>
+                              </w:r>
+                            </w:p>
+                            <w:p>
+                              <w:pPr>
+                                <w:spacing w:after="0" w:line="160" w:lineRule="exact"/>
+                                <w:rPr>
+                                  <w:rFonts w:ascii="Aptos" w:eastAsia="Aptos" w:hAnsi="Aptos"/>
+                                  <w:sz w:val="20"/>
+                                  <w:szCs w:val="20"/>
+                                </w:rPr>
+                              </w:pPr>
+                              <w:r>
+                                <w:rPr>
+                                  <w:rFonts w:ascii="Aptos" w:eastAsia="Aptos" w:hAnsi="Aptos"/>
+                                  <w:sz w:val="20"/>
+                                  <w:szCs w:val="20"/>
+                                </w:rPr>
+                                <w:t>01234567890123456789012345</w:t>
+                              </w:r>
+                            </w:p>
+                            <w:p>
+                              <w:pPr>
+                                <w:spacing w:after="0" w:line="160" w:lineRule="exact"/>
+                                <w:rPr>
+                                  <w:rFonts w:ascii="Aptos" w:eastAsia="Aptos" w:hAnsi="Aptos"/>
+                                  <w:sz w:val="20"/>
+                                  <w:szCs w:val="20"/>
+                                </w:rPr>
+                              </w:pPr>
+                              <w:r>
+                                <w:rPr>
+                                  <w:rFonts w:ascii="Aptos" w:eastAsia="Aptos" w:hAnsi="Aptos"/>
+                                  <w:sz w:val="20"/>
+                                  <w:szCs w:val="20"/>
+                                </w:rPr>
+                                <w:t>01234567890123456789012345</w:t>
+                              </w:r>
+                            </w:p>
+                            <w:p>
+                              <w:pPr>
+                                <w:spacing w:after="0" w:line="160" w:lineRule="exact"/>
+                                <w:rPr>
+                                  <w:rFonts w:ascii="Aptos" w:eastAsia="Aptos" w:hAnsi="Aptos"/>
+                                  <w:sz w:val="20"/>
+                                  <w:szCs w:val="20"/>
+                                </w:rPr>
+                              </w:pPr>
+                              <w:r>
+                                <w:rPr>
+                                  <w:rFonts w:ascii="Aptos" w:eastAsia="Aptos" w:hAnsi="Aptos"/>
+                                  <w:sz w:val="20"/>
+                                  <w:szCs w:val="20"/>
+                                </w:rPr>
+                                <w:t>01234567890123456789012345</w:t>
+                              </w:r>
+                            </w:p>
+                            <w:p>
+                              <w:pPr>
+                                <w:spacing w:after="0" w:line="160" w:lineRule="exact"/>
+                                <w:rPr>
+                                  <w:rFonts w:ascii="Aptos" w:eastAsia="Aptos" w:hAnsi="Aptos"/>
+                                  <w:sz w:val="20"/>
+                                  <w:szCs w:val="20"/>
+                                </w:rPr>
+                              </w:pPr>
+                              <w:r>
+                                <w:rPr>
+                                  <w:rFonts w:ascii="Aptos" w:eastAsia="Aptos" w:hAnsi="Aptos"/>
+                                  <w:sz w:val="20"/>
+                                  <w:szCs w:val="20"/>
+                                </w:rPr>
+                                <w:t>01234567890123456789012345</w:t>
+                              </w:r>
+                            </w:p>
+                            <w:p>
+                              <w:pPr>
+                                <w:spacing w:after="0" w:line="160" w:lineRule="exact"/>
+                                <w:rPr>
+                                  <w:rFonts w:ascii="Aptos" w:eastAsia="Aptos" w:hAnsi="Aptos"/>
+                                  <w:sz w:val="20"/>
+                                  <w:szCs w:val="20"/>
+                                </w:rPr>
+                              </w:pPr>
+                              <w:r>
+                                <w:rPr>
+                                  <w:rFonts w:ascii="Aptos" w:eastAsia="Aptos" w:hAnsi="Aptos"/>
+                                  <w:sz w:val="20"/>
+                                  <w:szCs w:val="20"/>
+                                </w:rPr>
+                                <w:t>01234567890123456789012345</w:t>
+                              </w:r>
+                            </w:p>
+                            <w:p>
+                              <w:pPr>
+                                <w:spacing w:after="0" w:line="160" w:lineRule="exact"/>
+                                <w:rPr>
+                                  <w:rFonts w:ascii="Aptos" w:eastAsia="Aptos" w:hAnsi="Aptos"/>
+                                  <w:sz w:val="20"/>
+                                  <w:szCs w:val="20"/>
+                                </w:rPr>
+                              </w:pPr>
+                              <w:r>
+                                <w:rPr>
+                                  <w:rFonts w:ascii="Aptos" w:eastAsia="Aptos" w:hAnsi="Aptos"/>
+                                  <w:sz w:val="20"/>
+                                  <w:szCs w:val="20"/>
+                                </w:rPr>
+                                <w:t>01234567890123456789012345</w:t>
+                              </w:r>
+                            </w:p>
+                            <w:p>
+                              <w:pPr>
+                                <w:spacing w:after="0" w:line="160" w:lineRule="exact"/>
+                                <w:rPr>
+                                  <w:rFonts w:ascii="Aptos" w:eastAsia="Aptos" w:hAnsi="Aptos"/>
+                                  <w:sz w:val="20"/>
+                                  <w:szCs w:val="20"/>
+                                </w:rPr>
+                              </w:pPr>
+                              <w:r>
+                                <w:rPr>
+                                  <w:rFonts w:ascii="Aptos" w:eastAsia="Aptos" w:hAnsi="Aptos"/>
+                                  <w:sz w:val="20"/>
+                                  <w:szCs w:val="20"/>
+                                </w:rPr>
+                                <w:t>01234567890123456789012345</w:t>
+                              </w:r>
+                            </w:p>
+                            <w:p>
+                              <w:pPr>
+                                <w:spacing w:after="0" w:line="160" w:lineRule="exact"/>
+                                <w:rPr>
+                                  <w:rFonts w:ascii="Aptos" w:eastAsia="Aptos" w:hAnsi="Aptos"/>
+                                  <w:sz w:val="20"/>
+                                  <w:szCs w:val="20"/>
+                                </w:rPr>
+                              </w:pPr>
+                              <w:r>
+                                <w:rPr>
+                                  <w:rFonts w:ascii="Aptos" w:eastAsia="Aptos" w:hAnsi="Aptos"/>
+                                  <w:sz w:val="20"/>
+                                  <w:szCs w:val="20"/>
+                                </w:rPr>
+                                <w:t>01234567890123456789012345</w:t>
+                              </w:r>
+                            </w:p>
+                            <w:p>
+                              <w:pPr>
+                                <w:spacing w:line="160" w:lineRule="exact"/>
+                                <w:rPr>
+                                  <w:rFonts w:ascii="Aptos" w:eastAsia="Aptos" w:hAnsi="Aptos"/>
+                                  <w:sz w:val="20"/>
+                                  <w:szCs w:val="20"/>
+                                </w:rPr>
+                              </w:pPr>
+                              <w:r>
+                                <w:rPr>
+                                  <w:rFonts w:ascii="Aptos" w:eastAsia="Aptos" w:hAnsi="Aptos"/>
+                                  <w:sz w:val="20"/>
+                                  <w:szCs w:val="20"/>
+                                </w:rPr>
+                                <w:t>0123456789012345678901234501234567890123456789012345</w:t>
+                              </w:r>
+                            </w:p>
+                          </w:txbxContent>
+                        </wps:txbx>
+                        <wps:bodyPr rot="0" spcFirstLastPara="0" vert="horz" wrap="square" lIns="0" tIns="0" rIns="0" bIns="0" numCol="1" spcCol="0" rtlCol="0" fromWordArt="0" anchor="t" anchorCtr="0" forceAA="0" compatLnSpc="1">
+                          <a:prstTxWarp prst="textNoShape">
+                            <a:avLst/>
+                          </a:prstTxWarp>
+                          <a:noAutofit/>
+                        </wps:bodyPr>
+                      </wps:wsp>
+                    </wpc:wpc>
+                  </a:graphicData>
+                </a:graphic>
+              </wp:inline>
+            </w:drawing>
+          </mc:Choice>
+          <mc:Fallback>
+            <w:pict>
+              <v:group w14:anchorId="74BBCACD" id="Canvas 46" o:spid="_x0000_s1077" editas="canvas" style="width:6in;height:252pt;mso-position-horizontal-relative:char;mso-position-vertical-relative:line" coordsize="54864,32004" o:gfxdata="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">
+                <v:shape id="_x0000_s1078" type="#_x0000_t75" style="position:absolute;width:54864;height:32004;visibility:visible;mso-wrap-style:square" filled="t" stroked="t" strokecolor="#156082 [3204]">
+                  <v:fill o:detectmouseclick="t"/>
+                  <v:path o:connecttype="none"/>
+                </v:shape>
+                <v:shape id="Text Box 1" o:spid="_x0000_s1079" type="#_x0000_t202" style="position:absolute;top:2402;width:17886;height:15283;visibility:visible;mso-wrap-style:square;v-text-anchor:top" o:gfxdata="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" fillcolor="#60caf3 [1943]" strokecolor="black [3213]" strokeweight=".5pt">
+                  <v:textbox inset="0,0,0,0">
+                    <w:txbxContent>
+                      <w:p>
+                        <w:pPr>
+                          <w:spacing w:after="0" w:line="160" w:lineRule="exact"/>
+                          <w:rPr>
+                            <w:rFonts w:ascii="Aptos" w:eastAsia="Aptos" w:hAnsi="Aptos"/>
+                            <w:sz w:val="20"/>
+                            <w:szCs w:val="20"/>
+                            <w14:ligatures w14:val="none"/>
+                          </w:rPr>
+                        </w:pPr>
+                        <w:r>
+                          <w:rPr>
+                            <w:rFonts w:ascii="Aptos" w:eastAsia="Aptos" w:hAnsi="Aptos"/>
+                            <w:sz w:val="20"/>
+                            <w:szCs w:val="20"/>
+                            <w14:ligatures w14:val="none"/>
+                          </w:rPr>
+                          <w:t>012345678901234567890</w:t>
+                        </w:r>
+                        <w:r>
+                          <w:rPr>
+                            <w:rFonts w:ascii="Aptos" w:eastAsia="Aptos" w:hAnsi="Aptos"/>
+                            <w:sz w:val="20"/>
+                            <w:szCs w:val="20"/>
+                            <w14:ligatures w14:val="none"/>
+                          </w:rPr>
+                          <w:t>12345</w:t>
+                        </w:r>
+                        <w:r>
+                          <w:rPr>
+                            <w:rFonts w:ascii="Aptos" w:eastAsia="Aptos" w:hAnsi="Aptos"/>
+                            <w:sz w:val="20"/>
+                            <w:szCs w:val="20"/>
+                            <w14:ligatures w14:val="none"/>
+                          </w:rPr>
+                          <w:br/>
+                        </w:r>
+                        <w:r>
+                          <w:rPr>
+                            <w:rFonts w:ascii="Aptos" w:eastAsia="Aptos" w:hAnsi="Aptos"/>
+                            <w:sz w:val="20"/>
+                            <w:szCs w:val="20"/>
+                            <w14:ligatures w14:val="none"/>
+                          </w:rPr>
+                          <w:t>012345678901234567890</w:t>
+                        </w:r>
+                        <w:r>
+                          <w:rPr>
+                            <w:rFonts w:ascii="Aptos" w:eastAsia="Aptos" w:hAnsi="Aptos"/>
+                            <w:sz w:val="20"/>
+                            <w:szCs w:val="20"/>
+                            <w14:ligatures w14:val="none"/>
+                          </w:rPr>
+                          <w:t>12345</w:t>
+                        </w:r>
+                        <w:r>
+                          <w:rPr>
+                            <w:rFonts w:ascii="Aptos" w:eastAsia="Aptos" w:hAnsi="Aptos"/>
+                            <w:sz w:val="20"/>
+                            <w:szCs w:val="20"/>
+                            <w14:ligatures w14:val="none"/>
+                          </w:rPr>
+                          <w:br/>
+                        </w:r>
+                        <w:r>
+                          <w:rPr>
+                            <w:rFonts w:ascii="Aptos" w:eastAsia="Aptos" w:hAnsi="Aptos"/>
+                            <w:sz w:val="20"/>
+                            <w:szCs w:val="20"/>
+                            <w14:ligatures w14:val="none"/>
+                          </w:rPr>
+                          <w:t>012345678901234567890</w:t>
+                        </w:r>
+                        <w:r>
+                          <w:rPr>
+                            <w:rFonts w:ascii="Aptos" w:eastAsia="Aptos" w:hAnsi="Aptos"/>
+                            <w:sz w:val="20"/>
+                            <w:szCs w:val="20"/>
+                            <w14:ligatures w14:val="none"/>
+                          </w:rPr>
+                          <w:t>12345</w:t>
+                        </w:r>
+                        <w:r>
+                          <w:rPr>
+                            <w:rFonts w:ascii="Aptos" w:eastAsia="Aptos" w:hAnsi="Aptos"/>
+                            <w:sz w:val="20"/>
+                            <w:szCs w:val="20"/>
+                            <w14:ligatures w14:val="none"/>
+                          </w:rPr>
+                          <w:br/>
+                        </w:r>
+                        <w:r>
+                          <w:rPr>
+                            <w:rFonts w:ascii="Aptos" w:eastAsia="Aptos" w:hAnsi="Aptos"/>
+                            <w:sz w:val="20"/>
+                            <w:szCs w:val="20"/>
+                            <w14:ligatures w14:val="none"/>
+                          </w:rPr>
+                          <w:t>012345678901234567890</w:t>
+                        </w:r>
+                        <w:r>
+                          <w:rPr>
+                            <w:rFonts w:ascii="Aptos" w:eastAsia="Aptos" w:hAnsi="Aptos"/>
+                            <w:sz w:val="20"/>
+                            <w:szCs w:val="20"/>
+                            <w14:ligatures w14:val="none"/>
+                          </w:rPr>
+                          <w:t>12345</w:t>
+                        </w:r>
+                        <w:r>
+                          <w:rPr>
+                            <w:rFonts w:ascii="Aptos" w:eastAsia="Aptos" w:hAnsi="Aptos"/>
+                            <w:sz w:val="20"/>
+                            <w:szCs w:val="20"/>
+                            <w14:ligatures w14:val="none"/>
+                          </w:rPr>
+                          <w:br/>
+                        </w:r>
+                        <w:r>
+                          <w:rPr>
+                            <w:rFonts w:ascii="Aptos" w:eastAsia="Aptos" w:hAnsi="Aptos"/>
+                            <w:sz w:val="20"/>
+                            <w:szCs w:val="20"/>
+                            <w14:ligatures w14:val="none"/>
+                          </w:rPr>
+                          <w:t>012345678901234567890</w:t>
+                        </w:r>
+                        <w:r>
+                          <w:rPr>
+                            <w:rFonts w:ascii="Aptos" w:eastAsia="Aptos" w:hAnsi="Aptos"/>
+                            <w:sz w:val="20"/>
+                            <w:szCs w:val="20"/>
+                            <w14:ligatures w14:val="none"/>
+                          </w:rPr>
+                          <w:t>12345</w:t>
+                        </w:r>
+                      </w:p>
+                      <w:p>
+                        <w:pPr>
+                          <w:spacing w:after="0" w:line="160" w:lineRule="exact"/>
+                          <w:rPr>
+                            <w:rFonts w:ascii="Aptos" w:eastAsia="Aptos" w:hAnsi="Aptos"/>
+                            <w:sz w:val="20"/>
+                            <w:szCs w:val="20"/>
+                            <w14:ligatures w14:val="none"/>
+                          </w:rPr>
+                        </w:pPr>
+                        <w:r>
+                          <w:rPr>
+                            <w:rFonts w:ascii="Aptos" w:eastAsia="Aptos" w:hAnsi="Aptos"/>
+                            <w:sz w:val="20"/>
+                            <w:szCs w:val="20"/>
+                            <w14:ligatures w14:val="none"/>
+                          </w:rPr>
+                          <w:t>012345678901234567890</w:t>
+                        </w:r>
+                        <w:r>
+                          <w:rPr>
+                            <w:rFonts w:ascii="Aptos" w:eastAsia="Aptos" w:hAnsi="Aptos"/>
+                            <w:sz w:val="20"/>
+                            <w:szCs w:val="20"/>
+                            <w14:ligatures w14:val="none"/>
+                          </w:rPr>
+                          <w:t>12345</w:t>
+                        </w:r>
+                      </w:p>
+                      <w:p>
+                        <w:pPr>
+                          <w:spacing w:after="0" w:line="160" w:lineRule="exact"/>
+                          <w:rPr>
+                            <w:rFonts w:ascii="Aptos" w:eastAsia="Aptos" w:hAnsi="Aptos"/>
+                            <w:sz w:val="20"/>
+                            <w:szCs w:val="20"/>
+                            <w14:ligatures w14:val="none"/>
+                          </w:rPr>
+                        </w:pPr>
+                        <w:r>
+                          <w:rPr>
+                            <w:rFonts w:ascii="Aptos" w:eastAsia="Aptos" w:hAnsi="Aptos"/>
+                            <w:sz w:val="20"/>
+                            <w:szCs w:val="20"/>
+                            <w14:ligatures w14:val="none"/>
+                          </w:rPr>
+                          <w:t>012345678901234567890</w:t>
+                        </w:r>
+                        <w:r>
+                          <w:rPr>
+                            <w:rFonts w:ascii="Aptos" w:eastAsia="Aptos" w:hAnsi="Aptos"/>
+                            <w:sz w:val="20"/>
+                            <w:szCs w:val="20"/>
+                            <w14:ligatures w14:val="none"/>
+                          </w:rPr>
+                          <w:t>12345</w:t>
+                        </w:r>
+                      </w:p>
+                      <w:p>
+                        <w:pPr>
+                          <w:spacing w:after="0" w:line="160" w:lineRule="exact"/>
+                          <w:rPr>
+                            <w:rFonts w:ascii="Aptos" w:eastAsia="Aptos" w:hAnsi="Aptos"/>
+                            <w:sz w:val="20"/>
+                            <w:szCs w:val="20"/>
+                            <w14:ligatures w14:val="none"/>
+                          </w:rPr>
+                        </w:pPr>
+                        <w:r>
+                          <w:rPr>
+                            <w:rFonts w:ascii="Aptos" w:eastAsia="Aptos" w:hAnsi="Aptos"/>
+                            <w:sz w:val="20"/>
+                            <w:szCs w:val="20"/>
+                            <w14:ligatures w14:val="none"/>
+                          </w:rPr>
+                          <w:t>012345678901234567890</w:t>
+                        </w:r>
+                        <w:r>
+                          <w:rPr>
+                            <w:rFonts w:ascii="Aptos" w:eastAsia="Aptos" w:hAnsi="Aptos"/>
+                            <w:sz w:val="20"/>
+                            <w:szCs w:val="20"/>
+                            <w14:ligatures w14:val="none"/>
+                          </w:rPr>
+                          <w:t>12345</w:t>
+                        </w:r>
+                      </w:p>
+                      <w:p>
+                        <w:pPr>
+                          <w:spacing w:after="0" w:line="160" w:lineRule="exact"/>
+                          <w:rPr>
+                            <w:rFonts w:ascii="Aptos" w:eastAsia="Aptos" w:hAnsi="Aptos"/>
+                            <w:sz w:val="20"/>
+                            <w:szCs w:val="20"/>
+                            <w14:ligatures w14:val="none"/>
+                          </w:rPr>
+                        </w:pPr>
+                        <w:r>
+                          <w:rPr>
+                            <w:rFonts w:ascii="Aptos" w:eastAsia="Aptos" w:hAnsi="Aptos"/>
+                            <w:sz w:val="20"/>
+                            <w:szCs w:val="20"/>
+                            <w14:ligatures w14:val="none"/>
+                          </w:rPr>
+                          <w:t>012345678901234567890</w:t>
+                        </w:r>
+                        <w:r>
+                          <w:rPr>
+                            <w:rFonts w:ascii="Aptos" w:eastAsia="Aptos" w:hAnsi="Aptos"/>
+                            <w:sz w:val="20"/>
+                            <w:szCs w:val="20"/>
+                            <w14:ligatures w14:val="none"/>
+                          </w:rPr>
+                          <w:t>12345</w:t>
+                        </w:r>
+                      </w:p>
+                      <w:p>
+                        <w:pPr>
+                          <w:spacing w:after="0" w:line="160" w:lineRule="exact"/>
+                          <w:rPr>
+                            <w:rFonts w:ascii="Aptos" w:eastAsia="Aptos" w:hAnsi="Aptos"/>
+                            <w:sz w:val="20"/>
+                            <w:szCs w:val="20"/>
+                            <w14:ligatures w14:val="none"/>
+                          </w:rPr>
+                        </w:pPr>
+                        <w:r>
+                          <w:rPr>
+                            <w:rFonts w:ascii="Aptos" w:eastAsia="Aptos" w:hAnsi="Aptos"/>
+                            <w:sz w:val="20"/>
+                            <w:szCs w:val="20"/>
+                            <w14:ligatures w14:val="none"/>
+                          </w:rPr>
+                          <w:t>012345678901234567890</w:t>
+                        </w:r>
+                        <w:r>
+                          <w:rPr>
+                            <w:rFonts w:ascii="Aptos" w:eastAsia="Aptos" w:hAnsi="Aptos"/>
+                            <w:sz w:val="20"/>
+                            <w:szCs w:val="20"/>
+                            <w14:ligatures w14:val="none"/>
+                          </w:rPr>
+                          <w:t>12345</w:t>
+                        </w:r>
+                      </w:p>
+                      <w:p>
+                        <w:pPr>
+                          <w:spacing w:after="0" w:line="160" w:lineRule="exact"/>
+                          <w:rPr>
+                            <w:rFonts w:ascii="Aptos" w:eastAsia="Aptos" w:hAnsi="Aptos"/>
+                            <w:sz w:val="20"/>
+                            <w:szCs w:val="20"/>
+                            <w14:ligatures w14:val="none"/>
+                          </w:rPr>
+                        </w:pPr>
+                        <w:r>
+                          <w:rPr>
+                            <w:rFonts w:ascii="Aptos" w:eastAsia="Aptos" w:hAnsi="Aptos"/>
+                            <w:sz w:val="20"/>
+                            <w:szCs w:val="20"/>
+                            <w14:ligatures w14:val="none"/>
+                          </w:rPr>
+                          <w:t>012345678901234567890</w:t>
+                        </w:r>
+                        <w:r>
+                          <w:rPr>
+                            <w:rFonts w:ascii="Aptos" w:eastAsia="Aptos" w:hAnsi="Aptos"/>
+                            <w:sz w:val="20"/>
+                            <w:szCs w:val="20"/>
+                            <w14:ligatures w14:val="none"/>
+                          </w:rPr>
+                          <w:t>12345</w:t>
+                        </w:r>
+                      </w:p>
+                      <w:p>
+                        <w:pPr>
+                          <w:spacing w:after="0" w:line="160" w:lineRule="exact"/>
+                          <w:rPr>
+                            <w:rFonts w:ascii="Aptos" w:eastAsia="Aptos" w:hAnsi="Aptos"/>
+                            <w:sz w:val="20"/>
+                            <w:szCs w:val="20"/>
+                            <w14:ligatures w14:val="none"/>
+                          </w:rPr>
+                        </w:pPr>
+                        <w:r>
+                          <w:rPr>
+                            <w:rFonts w:ascii="Aptos" w:eastAsia="Aptos" w:hAnsi="Aptos"/>
+                            <w:sz w:val="20"/>
+                            <w:szCs w:val="20"/>
+                            <w14:ligatures w14:val="none"/>
+                          </w:rPr>
+                          <w:t>012345678901234567890</w:t>
+                        </w:r>
+                        <w:r>
+                          <w:rPr>
+                            <w:rFonts w:ascii="Aptos" w:eastAsia="Aptos" w:hAnsi="Aptos"/>
+                            <w:sz w:val="20"/>
+                            <w:szCs w:val="20"/>
+                            <w14:ligatures w14:val="none"/>
+                          </w:rPr>
+                          <w:t>12345</w:t>
+                        </w:r>
+                      </w:p>
+                      <w:p>
+                        <w:pPr>
+                          <w:spacing w:after="0" w:line="160" w:lineRule="exact"/>
+                          <w:rPr>
+                            <w:rFonts w:ascii="Aptos" w:eastAsia="Aptos" w:hAnsi="Aptos"/>
+                            <w:sz w:val="20"/>
+                            <w:szCs w:val="20"/>
+                            <w14:ligatures w14:val="none"/>
+                          </w:rPr>
+                        </w:pPr>
+                        <w:r>
+                          <w:rPr>
+                            <w:rFonts w:ascii="Aptos" w:eastAsia="Aptos" w:hAnsi="Aptos"/>
+                            <w:sz w:val="20"/>
+                            <w:szCs w:val="20"/>
+                            <w14:ligatures w14:val="none"/>
+                          </w:rPr>
+                          <w:t>012345678901234567890</w:t>
+                        </w:r>
+                        <w:r>
+                          <w:rPr>
+                            <w:rFonts w:ascii="Aptos" w:eastAsia="Aptos" w:hAnsi="Aptos"/>
+                            <w:sz w:val="20"/>
+                            <w:szCs w:val="20"/>
+                            <w14:ligatures w14:val="none"/>
+                          </w:rPr>
+                          <w:t>12345</w:t>
+                        </w:r>
+                      </w:p>
+                      <w:p>
+                        <w:pPr>
+                          <w:spacing w:after="0" w:line="160" w:lineRule="exact"/>
+                          <w:rPr>
+                            <w:rFonts w:ascii="Aptos" w:eastAsia="Aptos" w:hAnsi="Aptos"/>
+                            <w:sz w:val="20"/>
+                            <w:szCs w:val="20"/>
+                            <w14:ligatures w14:val="none"/>
+                          </w:rPr>
+                        </w:pPr>
+                        <w:r>
+                          <w:rPr>
+                            <w:rFonts w:ascii="Aptos" w:eastAsia="Aptos" w:hAnsi="Aptos"/>
+                            <w:sz w:val="20"/>
+                            <w:szCs w:val="20"/>
+                            <w14:ligatures w14:val="none"/>
+                          </w:rPr>
+                          <w:t>012345678901234567890</w:t>
+                        </w:r>
+                        <w:r>
+                          <w:rPr>
+                            <w:rFonts w:ascii="Aptos" w:eastAsia="Aptos" w:hAnsi="Aptos"/>
+                            <w:sz w:val="20"/>
+                            <w:szCs w:val="20"/>
+                            <w14:ligatures w14:val="none"/>
+                          </w:rPr>
+                          <w:t>12345</w:t>
+                        </w:r>
+                      </w:p>
+                      <w:p>
+                        <w:pPr>
+                          <w:spacing w:after="0" w:line="160" w:lineRule="exact"/>
+                          <w:rPr>
+                            <w:rFonts w:ascii="Aptos" w:eastAsia="Aptos" w:hAnsi="Aptos"/>
+                            <w:sz w:val="20"/>
+                            <w:szCs w:val="20"/>
+                            <w14:ligatures w14:val="none"/>
+                          </w:rPr>
+                        </w:pPr>
+                        <w:r>
+                          <w:rPr>
+                            <w:rFonts w:ascii="Aptos" w:eastAsia="Aptos" w:hAnsi="Aptos"/>
+                            <w:sz w:val="20"/>
+                            <w:szCs w:val="20"/>
+                            <w14:ligatures w14:val="none"/>
+                          </w:rPr>
+                          <w:t>012345678901234567890</w:t>
+                        </w:r>
+                        <w:r>
+                          <w:rPr>
+                            <w:rFonts w:ascii="Aptos" w:eastAsia="Aptos" w:hAnsi="Aptos"/>
+                            <w:sz w:val="20"/>
+                            <w:szCs w:val="20"/>
+                            <w14:ligatures w14:val="none"/>
+                          </w:rPr>
+                          <w:t>12345</w:t>
+                        </w:r>
+                      </w:p>
+                    </w:txbxContent>
+                  </v:textbox>
+                </v:shape>
+                <v:shape id="Text Box 1" o:spid="_x0000_s1080" type="#_x0000_t202" style="position:absolute;left:22650;top:2603;width:17881;height:15278;visibility:visible;mso-wrap-style:square;v-text-anchor:top" o:gfxdata="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" fillcolor="#60caf3 [1943]" strokecolor="black [3213]" strokeweight=".5pt">
+                  <v:textbox inset="0,0,0,0">
+                    <w:txbxContent>
+                      <w:p>
+                        <w:pPr>
+                          <w:spacing w:after="0" w:line="160" w:lineRule="exact"/>
+                          <w:rPr>
+                            <w:rFonts w:ascii="Aptos" w:eastAsia="Aptos" w:hAnsi="Aptos"/>
+                            <w:sz w:val="20"/>
+                            <w:szCs w:val="20"/>
+                            <w14:ligatures w14:val="none"/>
+                          </w:rPr>
+                        </w:pPr>
+                        <w:r>
+                          <w:rPr>
+                            <w:rFonts w:ascii="Aptos" w:eastAsia="Aptos" w:hAnsi="Aptos"/>
+                            <w:sz w:val="20"/>
+                            <w:szCs w:val="20"/>
+                          </w:rPr>
+                          <w:t>MA</w:t>
+                        </w:r>
+                        <w:r>
+                          <w:rPr>
+                            <w:rFonts w:ascii="Aptos" w:eastAsia="Aptos" w:hAnsi="Aptos"/>
+                            <w:sz w:val="20"/>
+                            <w:szCs w:val="20"/>
+                          </w:rPr>
+                          <w:t>01234567890123456789012345</w:t>
+                        </w:r>
+                        <w:r>
+                          <w:rPr>
+                            <w:rFonts w:ascii="Aptos" w:eastAsia="Aptos" w:hAnsi="Aptos"/>
+                            <w:sz w:val="20"/>
+                            <w:szCs w:val="20"/>
+                          </w:rPr>
+                          <w:br/>
+                          <w:t>01234567890123456789012345</w:t>
+                        </w:r>
+                        <w:r>
+                          <w:rPr>
+                            <w:rFonts w:ascii="Aptos" w:eastAsia="Aptos" w:hAnsi="Aptos"/>
+                            <w:sz w:val="20"/>
+                            <w:szCs w:val="20"/>
+                          </w:rPr>
+                          <w:br/>
+                          <w:t>01234567890123456789012345</w:t>
+                        </w:r>
+                        <w:r>
+                          <w:rPr>
+                            <w:rFonts w:ascii="Aptos" w:eastAsia="Aptos" w:hAnsi="Aptos"/>
+                            <w:sz w:val="20"/>
+                            <w:szCs w:val="20"/>
+                          </w:rPr>
+                          <w:br/>
+                          <w:t>01234567890123456789012345</w:t>
+                        </w:r>
+                        <w:r>
+                          <w:rPr>
+                            <w:rFonts w:ascii="Aptos" w:eastAsia="Aptos" w:hAnsi="Aptos"/>
+                            <w:sz w:val="20"/>
+                            <w:szCs w:val="20"/>
+                          </w:rPr>
+                          <w:br/>
+                          <w:t>01234567890123456789012345</w:t>
+                        </w:r>
+                      </w:p>
+                      <w:p>
+                        <w:pPr>
+                          <w:spacing w:after="0" w:line="160" w:lineRule="exact"/>
+                          <w:rPr>
+                            <w:rFonts w:ascii="Aptos" w:eastAsia="Aptos" w:hAnsi="Aptos"/>
+                            <w:sz w:val="20"/>
+                            <w:szCs w:val="20"/>
+                          </w:rPr>
+                        </w:pPr>
+                        <w:r>
+                          <w:rPr>
+                            <w:rFonts w:ascii="Aptos" w:eastAsia="Aptos" w:hAnsi="Aptos"/>
+                            <w:sz w:val="20"/>
+                            <w:szCs w:val="20"/>
+                          </w:rPr>
+                          <w:t>01234567890123456789012345</w:t>
+                        </w:r>
+                      </w:p>
+                      <w:p>
+                        <w:pPr>
+                          <w:spacing w:after="0" w:line="160" w:lineRule="exact"/>
+                          <w:rPr>
+                            <w:rFonts w:ascii="Aptos" w:eastAsia="Aptos" w:hAnsi="Aptos"/>
+                            <w:sz w:val="20"/>
+                            <w:szCs w:val="20"/>
+                          </w:rPr>
+                        </w:pPr>
+                        <w:r>
+                          <w:rPr>
+                            <w:rFonts w:ascii="Aptos" w:eastAsia="Aptos" w:hAnsi="Aptos"/>
+                            <w:sz w:val="20"/>
+                            <w:szCs w:val="20"/>
+                          </w:rPr>
+                          <w:t>01234567890123456789012345</w:t>
+                        </w:r>
+                      </w:p>
+                      <w:p>
+                        <w:pPr>
+                          <w:spacing w:after="0" w:line="160" w:lineRule="exact"/>
+                          <w:rPr>
+                            <w:rFonts w:ascii="Aptos" w:eastAsia="Aptos" w:hAnsi="Aptos"/>
+                            <w:sz w:val="20"/>
+                            <w:szCs w:val="20"/>
+                          </w:rPr>
+                        </w:pPr>
+                        <w:r>
+                          <w:rPr>
+                            <w:rFonts w:ascii="Aptos" w:eastAsia="Aptos" w:hAnsi="Aptos"/>
+                            <w:sz w:val="20"/>
+                            <w:szCs w:val="20"/>
+                          </w:rPr>
+                          <w:t>01234567890123456789012345</w:t>
+                        </w:r>
+                      </w:p>
+                      <w:p>
+                        <w:pPr>
+                          <w:spacing w:after="0" w:line="160" w:lineRule="exact"/>
+                          <w:rPr>
+                            <w:rFonts w:ascii="Aptos" w:eastAsia="Aptos" w:hAnsi="Aptos"/>
+                            <w:sz w:val="20"/>
+                            <w:szCs w:val="20"/>
+                          </w:rPr>
+                        </w:pPr>
+                        <w:r>
+                          <w:rPr>
+                            <w:rFonts w:ascii="Aptos" w:eastAsia="Aptos" w:hAnsi="Aptos"/>
+                            <w:sz w:val="20"/>
+                            <w:szCs w:val="20"/>
+                          </w:rPr>
+                          <w:t>01234567890123456789012345</w:t>
+                        </w:r>
+                      </w:p>
+                      <w:p>
+                        <w:pPr>
+                          <w:spacing w:after="0" w:line="160" w:lineRule="exact"/>
+                          <w:rPr>
+                            <w:rFonts w:ascii="Aptos" w:eastAsia="Aptos" w:hAnsi="Aptos"/>
+                            <w:sz w:val="20"/>
+                            <w:szCs w:val="20"/>
+                          </w:rPr>
+                        </w:pPr>
+                        <w:r>
+                          <w:rPr>
+                            <w:rFonts w:ascii="Aptos" w:eastAsia="Aptos" w:hAnsi="Aptos"/>
+                            <w:sz w:val="20"/>
+                            <w:szCs w:val="20"/>
+                          </w:rPr>
+                          <w:t>01234567890123456789012345</w:t>
+                        </w:r>
+                      </w:p>
+                      <w:p>
+                        <w:pPr>
+                          <w:spacing w:after="0" w:line="160" w:lineRule="exact"/>
+                          <w:rPr>
+                            <w:rFonts w:ascii="Aptos" w:eastAsia="Aptos" w:hAnsi="Aptos"/>
+                            <w:sz w:val="20"/>
+                            <w:szCs w:val="20"/>
+                          </w:rPr>
+                        </w:pPr>
+                        <w:r>
+                          <w:rPr>
+                            <w:rFonts w:ascii="Aptos" w:eastAsia="Aptos" w:hAnsi="Aptos"/>
+                            <w:sz w:val="20"/>
+                            <w:szCs w:val="20"/>
+                          </w:rPr>
+                          <w:t>01234567890123456789012345</w:t>
+                        </w:r>
+                      </w:p>
+                      <w:p>
+                        <w:pPr>
+                          <w:spacing w:after="0" w:line="160" w:lineRule="exact"/>
+                          <w:rPr>
+                            <w:rFonts w:ascii="Aptos" w:eastAsia="Aptos" w:hAnsi="Aptos"/>
+                            <w:sz w:val="20"/>
+                            <w:szCs w:val="20"/>
+                          </w:rPr>
+                        </w:pPr>
+                        <w:r>
+                          <w:rPr>
+                            <w:rFonts w:ascii="Aptos" w:eastAsia="Aptos" w:hAnsi="Aptos"/>
+                            <w:sz w:val="20"/>
+                            <w:szCs w:val="20"/>
+                          </w:rPr>
+                          <w:t>01234567890123456789012345</w:t>
+                        </w:r>
+                      </w:p>
+                      <w:p>
+                        <w:pPr>
+                          <w:spacing w:after="0" w:line="160" w:lineRule="exact"/>
+                          <w:rPr>
+                            <w:rFonts w:ascii="Aptos" w:eastAsia="Aptos" w:hAnsi="Aptos"/>
+                            <w:sz w:val="20"/>
+                            <w:szCs w:val="20"/>
+                          </w:rPr>
+                        </w:pPr>
+                        <w:r>
+                          <w:rPr>
+                            <w:rFonts w:ascii="Aptos" w:eastAsia="Aptos" w:hAnsi="Aptos"/>
+                            <w:sz w:val="20"/>
+                            <w:szCs w:val="20"/>
+                          </w:rPr>
+                          <w:t>01234567890123456789012345</w:t>
+                        </w:r>
+                      </w:p>
+                      <w:p>
+                        <w:pPr>
+                          <w:spacing w:line="160" w:lineRule="exact"/>
+                          <w:rPr>
+                            <w:rFonts w:ascii="Aptos" w:eastAsia="Aptos" w:hAnsi="Aptos"/>
+                            <w:sz w:val="20"/>
+                            <w:szCs w:val="20"/>
+                          </w:rPr>
+                        </w:pPr>
+                        <w:r>
+                          <w:rPr>
+                            <w:rFonts w:ascii="Aptos" w:eastAsia="Aptos" w:hAnsi="Aptos"/>
+                            <w:sz w:val="20"/>
+                            <w:szCs w:val="20"/>
+                          </w:rPr>
+                          <w:t>0123456789012345678901234501234567890123456789012345</w:t>
+                        </w:r>
+                      </w:p>
+                    </w:txbxContent>
+                  </v:textbox>
+                </v:shape>
+                <w10:anchorlock/>
+              </v:group>
+            </w:pict>
+          </mc:Fallback>
+        </mc:AlternateContent>
+      </w:r>
+    </w:p>
+    <w:p>
       <w:pPr>
         <w:pStyle w:val="Heading1"/>
       </w:pPr>
       <w:r>
+        <w:lastRenderedPageBreak/>
         <w:t>4. System Architecture Overview</w:t>
       </w:r>
     </w:p>
@@ -3256,15 +4688,7 @@
         </w:numPr>
       </w:pPr>
       <w:r>
-        <w:t xml:space="preserve">Fault Detection &amp; Safety Module: Monitors actuator health, </w:t>
-      </w:r>
-      <w:proofErr w:type="gramStart"/>
-      <w:r>
-        <w:t>enforces</w:t>
-      </w:r>
-      <w:proofErr w:type="gramEnd"/>
-      <w:r>
-        <w:t xml:space="preserve"> safe operation limits, and initiates emergency procedures if necessary.</w:t>
+        <w:t>Fault Detection &amp; Safety Module: Monitors actuator health, enforces safe operation limits, and initiates emergency procedures if necessary.</w:t>
       </w:r>
     </w:p>
     <w:p>
@@ -3295,13 +4719,8 @@
           <w:numId w:val="4"/>
         </w:numPr>
       </w:pPr>
-      <w:proofErr w:type="gramStart"/>
       <w:r>
-        <w:t>User creates</w:t>
-      </w:r>
-      <w:proofErr w:type="gramEnd"/>
-      <w:r>
-        <w:t xml:space="preserve"> or loads an animation sequence via the User Interface.</w:t>
+        <w:t>User creates or loads an animation sequence via the User Interface.</w:t>
       </w:r>
     </w:p>
     <w:p>
@@ -3313,7 +4732,6 @@
         </w:numPr>
       </w:pPr>
       <w:r>
-        <w:lastRenderedPageBreak/>
         <w:t>Sequencer Engine schedules actuator actions according to the timeline and synchronizes commands.</w:t>
       </w:r>
     </w:p>
@@ -3350,15 +4768,7 @@
         </w:numPr>
       </w:pPr>
       <w:r>
-        <w:t xml:space="preserve">Fault Detection &amp; Safety Module continually monitors system status and </w:t>
-      </w:r>
-      <w:proofErr w:type="gramStart"/>
-      <w:r>
-        <w:t>intervenes</w:t>
-      </w:r>
-      <w:proofErr w:type="gramEnd"/>
-      <w:r>
-        <w:t xml:space="preserve"> as required.</w:t>
+        <w:t>Fault Detection &amp; Safety Module continually monitors system status and intervenes as required.</w:t>
       </w:r>
     </w:p>
     <w:p>
@@ -3434,6 +4844,7 @@
         <w:pStyle w:val="Heading1"/>
       </w:pPr>
       <w:r>
+        <w:lastRenderedPageBreak/>
         <w:t>5. Conclusion</w:t>
       </w:r>
     </w:p>
@@ -4640,6 +6051,7 @@
   <w:style w:type="character" w:default="1" w:styleId="DefaultParagraphFont">
     <w:name w:val="Default Paragraph Font"/>
     <w:uiPriority w:val="1"/>
+    <w:semiHidden/>
     <w:unhideWhenUsed/>
   </w:style>
   <w:style w:type="table" w:default="1" w:styleId="TableNormal">

</xml_diff>